<commit_message>
- Add guiding for using web GUI.
</commit_message>
<xml_diff>
--- a/Readme.docx
+++ b/Readme.docx
@@ -1,6 +1,6 @@
 
 <file path=word/document.xml><?xml version="1.0" encoding="utf-8"?>
-<w:document xmlns:wpc="http://schemas.microsoft.com/office/word/2010/wordprocessingCanvas" xmlns:cx="http://schemas.microsoft.com/office/drawing/2014/chartex" xmlns:mc="http://schemas.openxmlformats.org/markup-compatibility/2006" xmlns:o="urn:schemas-microsoft-com:office:office" xmlns:r="http://schemas.openxmlformats.org/officeDocument/2006/relationships" xmlns:m="http://schemas.openxmlformats.org/officeDocument/2006/math" xmlns:v="urn:schemas-microsoft-com:vml" xmlns:wp14="http://schemas.microsoft.com/office/word/2010/wordprocessingDrawing" xmlns:wp="http://schemas.openxmlformats.org/drawingml/2006/wordprocessingDrawing" xmlns:w10="urn:schemas-microsoft-com:office:word" xmlns:w="http://schemas.openxmlformats.org/wordprocessingml/2006/main" xmlns:w14="http://schemas.microsoft.com/office/word/2010/wordml" xmlns:w15="http://schemas.microsoft.com/office/word/2012/wordml" xmlns:w16se="http://schemas.microsoft.com/office/word/2015/wordml/symex" xmlns:wpg="http://schemas.microsoft.com/office/word/2010/wordprocessingGroup" xmlns:wpi="http://schemas.microsoft.com/office/word/2010/wordprocessingInk" xmlns:wne="http://schemas.microsoft.com/office/word/2006/wordml" xmlns:wps="http://schemas.microsoft.com/office/word/2010/wordprocessingShape" mc:Ignorable="w14 w15 w16se wp14">
+<w:document xmlns:wpc="http://schemas.microsoft.com/office/word/2010/wordprocessingCanvas" xmlns:cx="http://schemas.microsoft.com/office/drawing/2014/chartex" xmlns:cx1="http://schemas.microsoft.com/office/drawing/2015/9/8/chartex" xmlns:mc="http://schemas.openxmlformats.org/markup-compatibility/2006" xmlns:o="urn:schemas-microsoft-com:office:office" xmlns:r="http://schemas.openxmlformats.org/officeDocument/2006/relationships" xmlns:m="http://schemas.openxmlformats.org/officeDocument/2006/math" xmlns:v="urn:schemas-microsoft-com:vml" xmlns:wp14="http://schemas.microsoft.com/office/word/2010/wordprocessingDrawing" xmlns:wp="http://schemas.openxmlformats.org/drawingml/2006/wordprocessingDrawing" xmlns:w10="urn:schemas-microsoft-com:office:word" xmlns:w="http://schemas.openxmlformats.org/wordprocessingml/2006/main" xmlns:w14="http://schemas.microsoft.com/office/word/2010/wordml" xmlns:w15="http://schemas.microsoft.com/office/word/2012/wordml" xmlns:w16se="http://schemas.microsoft.com/office/word/2015/wordml/symex" xmlns:wpg="http://schemas.microsoft.com/office/word/2010/wordprocessingGroup" xmlns:wpi="http://schemas.microsoft.com/office/word/2010/wordprocessingInk" xmlns:wne="http://schemas.microsoft.com/office/word/2006/wordml" xmlns:wps="http://schemas.microsoft.com/office/word/2010/wordprocessingShape" mc:Ignorable="w14 w15 w16se wp14">
   <w:body>
     <w:p>
       <w:pPr>
@@ -847,8 +847,6 @@
       <w:r>
         <w:t>Restore packages and build the app.</w:t>
       </w:r>
-      <w:bookmarkStart w:id="0" w:name="_GoBack"/>
-      <w:bookmarkEnd w:id="0"/>
     </w:p>
     <w:p>
       <w:pPr>
@@ -1052,6 +1050,196 @@
       <w:r>
         <w:t>ClothingRetail</w:t>
       </w:r>
+    </w:p>
+    <w:p>
+      <w:pPr>
+        <w:pStyle w:val="Heading1"/>
+      </w:pPr>
+      <w:r>
+        <w:t>Run on Web (Angular)</w:t>
+      </w:r>
+    </w:p>
+    <w:p>
+      <w:pPr>
+        <w:rPr>
+          <w:color w:val="FF0000"/>
+        </w:rPr>
+      </w:pPr>
+      <w:r>
+        <w:rPr>
+          <w:color w:val="FF0000"/>
+        </w:rPr>
+        <w:t>(</w:t>
+      </w:r>
+      <w:r>
+        <w:rPr>
+          <w:color w:val="FF0000"/>
+        </w:rPr>
+        <w:t>This part</w:t>
+      </w:r>
+      <w:r>
+        <w:rPr>
+          <w:color w:val="FF0000"/>
+        </w:rPr>
+        <w:t xml:space="preserve"> is</w:t>
+      </w:r>
+      <w:r>
+        <w:rPr>
+          <w:color w:val="FF0000"/>
+        </w:rPr>
+        <w:t xml:space="preserve"> add</w:t>
+      </w:r>
+      <w:r>
+        <w:rPr>
+          <w:color w:val="FF0000"/>
+        </w:rPr>
+        <w:t>ed</w:t>
+      </w:r>
+      <w:r>
+        <w:rPr>
+          <w:color w:val="FF0000"/>
+        </w:rPr>
+        <w:t xml:space="preserve"> after </w:t>
+      </w:r>
+      <w:r>
+        <w:rPr>
+          <w:color w:val="FF0000"/>
+        </w:rPr>
+        <w:t>test</w:t>
+      </w:r>
+      <w:r>
+        <w:rPr>
+          <w:color w:val="FF0000"/>
+        </w:rPr>
+        <w:t xml:space="preserve"> time</w:t>
+      </w:r>
+      <w:bookmarkStart w:id="0" w:name="_GoBack"/>
+      <w:bookmarkEnd w:id="0"/>
+      <w:r>
+        <w:rPr>
+          <w:color w:val="FF0000"/>
+        </w:rPr>
+        <w:t>)</w:t>
+      </w:r>
+    </w:p>
+    <w:p>
+      <w:pPr>
+        <w:pStyle w:val="ListParagraph"/>
+        <w:numPr>
+          <w:ilvl w:val="0"/>
+          <w:numId w:val="5"/>
+        </w:numPr>
+      </w:pPr>
+      <w:r>
+        <w:t xml:space="preserve">Download source code for web-base on </w:t>
+      </w:r>
+      <w:hyperlink r:id="rId7" w:history="1">
+        <w:r>
+          <w:rPr>
+            <w:rStyle w:val="Hyperlink"/>
+          </w:rPr>
+          <w:t>https://github.com/neitcouq/altsource-angular</w:t>
+        </w:r>
+      </w:hyperlink>
+    </w:p>
+    <w:p>
+      <w:pPr>
+        <w:pStyle w:val="ListParagraph"/>
+        <w:numPr>
+          <w:ilvl w:val="0"/>
+          <w:numId w:val="5"/>
+        </w:numPr>
+      </w:pPr>
+      <w:r>
+        <w:t>Install Nodejs, Anguar CLI</w:t>
+      </w:r>
+    </w:p>
+    <w:p>
+      <w:pPr>
+        <w:pStyle w:val="ListParagraph"/>
+        <w:numPr>
+          <w:ilvl w:val="0"/>
+          <w:numId w:val="5"/>
+        </w:numPr>
+      </w:pPr>
+      <w:r>
+        <w:t xml:space="preserve">Go to environment.ts to change backend URL if </w:t>
+      </w:r>
+      <w:r>
+        <w:t>your server ru</w:t>
+      </w:r>
+      <w:r>
+        <w:t>s</w:t>
+      </w:r>
+      <w:r>
+        <w:t xml:space="preserve">n on other endpoint than </w:t>
+      </w:r>
+      <w:r>
+        <w:t>http://localhost:44341</w:t>
+      </w:r>
+    </w:p>
+    <w:p>
+      <w:pPr>
+        <w:pStyle w:val="ListParagraph"/>
+        <w:numPr>
+          <w:ilvl w:val="0"/>
+          <w:numId w:val="5"/>
+        </w:numPr>
+      </w:pPr>
+      <w:r>
+        <w:t xml:space="preserve">Run: </w:t>
+      </w:r>
+      <w:r>
+        <w:rPr>
+          <w:rStyle w:val="IntenseEmphasis"/>
+        </w:rPr>
+        <w:t>npm install</w:t>
+      </w:r>
+      <w:r>
+        <w:t xml:space="preserve"> to restore packages</w:t>
+      </w:r>
+    </w:p>
+    <w:p>
+      <w:pPr>
+        <w:pStyle w:val="ListParagraph"/>
+        <w:numPr>
+          <w:ilvl w:val="0"/>
+          <w:numId w:val="5"/>
+        </w:numPr>
+      </w:pPr>
+      <w:r>
+        <w:lastRenderedPageBreak/>
+        <w:t xml:space="preserve">Run: </w:t>
+      </w:r>
+      <w:r>
+        <w:rPr>
+          <w:rStyle w:val="IntenseEmphasis"/>
+        </w:rPr>
+        <w:t>ng serve</w:t>
+      </w:r>
+      <w:r>
+        <w:t xml:space="preserve"> to launch the web.</w:t>
+      </w:r>
+    </w:p>
+    <w:p>
+      <w:pPr>
+        <w:pStyle w:val="ListParagraph"/>
+        <w:numPr>
+          <w:ilvl w:val="0"/>
+          <w:numId w:val="5"/>
+        </w:numPr>
+      </w:pPr>
+      <w:r>
+        <w:t xml:space="preserve">Access the web via default url: </w:t>
+      </w:r>
+      <w:hyperlink r:id="rId8" w:history="1">
+        <w:r>
+          <w:rPr>
+            <w:rStyle w:val="Hyperlink"/>
+          </w:rPr>
+          <w:t>http://localhost:4200</w:t>
+        </w:r>
+      </w:hyperlink>
     </w:p>
     <w:p/>
     <w:sectPr>
@@ -1065,7 +1253,7 @@
 </file>
 
 <file path=word/numbering.xml><?xml version="1.0" encoding="utf-8"?>
-<w:numbering xmlns:wpc="http://schemas.microsoft.com/office/word/2010/wordprocessingCanvas" xmlns:cx="http://schemas.microsoft.com/office/drawing/2014/chartex" xmlns:mc="http://schemas.openxmlformats.org/markup-compatibility/2006" xmlns:o="urn:schemas-microsoft-com:office:office" xmlns:r="http://schemas.openxmlformats.org/officeDocument/2006/relationships" xmlns:m="http://schemas.openxmlformats.org/officeDocument/2006/math" xmlns:v="urn:schemas-microsoft-com:vml" xmlns:wp14="http://schemas.microsoft.com/office/word/2010/wordprocessingDrawing" xmlns:wp="http://schemas.openxmlformats.org/drawingml/2006/wordprocessingDrawing" xmlns:w10="urn:schemas-microsoft-com:office:word" xmlns:w="http://schemas.openxmlformats.org/wordprocessingml/2006/main" xmlns:w14="http://schemas.microsoft.com/office/word/2010/wordml" xmlns:w15="http://schemas.microsoft.com/office/word/2012/wordml" xmlns:w16se="http://schemas.microsoft.com/office/word/2015/wordml/symex" xmlns:wpg="http://schemas.microsoft.com/office/word/2010/wordprocessingGroup" xmlns:wpi="http://schemas.microsoft.com/office/word/2010/wordprocessingInk" xmlns:wne="http://schemas.microsoft.com/office/word/2006/wordml" xmlns:wps="http://schemas.microsoft.com/office/word/2010/wordprocessingShape" mc:Ignorable="w14 w15 w16se wp14">
+<w:numbering xmlns:wpc="http://schemas.microsoft.com/office/word/2010/wordprocessingCanvas" xmlns:cx="http://schemas.microsoft.com/office/drawing/2014/chartex" xmlns:cx1="http://schemas.microsoft.com/office/drawing/2015/9/8/chartex" xmlns:mc="http://schemas.openxmlformats.org/markup-compatibility/2006" xmlns:o="urn:schemas-microsoft-com:office:office" xmlns:r="http://schemas.openxmlformats.org/officeDocument/2006/relationships" xmlns:m="http://schemas.openxmlformats.org/officeDocument/2006/math" xmlns:v="urn:schemas-microsoft-com:vml" xmlns:wp14="http://schemas.microsoft.com/office/word/2010/wordprocessingDrawing" xmlns:wp="http://schemas.openxmlformats.org/drawingml/2006/wordprocessingDrawing" xmlns:w10="urn:schemas-microsoft-com:office:word" xmlns:w="http://schemas.openxmlformats.org/wordprocessingml/2006/main" xmlns:w14="http://schemas.microsoft.com/office/word/2010/wordml" xmlns:w15="http://schemas.microsoft.com/office/word/2012/wordml" xmlns:w16se="http://schemas.microsoft.com/office/word/2015/wordml/symex" xmlns:wpg="http://schemas.microsoft.com/office/word/2010/wordprocessingGroup" xmlns:wpi="http://schemas.microsoft.com/office/word/2010/wordprocessingInk" xmlns:wne="http://schemas.microsoft.com/office/word/2006/wordml" xmlns:wps="http://schemas.microsoft.com/office/word/2010/wordprocessingShape" mc:Ignorable="w14 w15 w16se wp14">
   <w:abstractNum w:abstractNumId="0" w15:restartNumberingAfterBreak="0">
     <w:nsid w:val="22DF6A9B"/>
     <w:multiLevelType w:val="hybridMultilevel"/>

</xml_diff>